<commit_message>
fix Spark et feat Dataviz
</commit_message>
<xml_diff>
--- a/18 Spark.docx
+++ b/18 Spark.docx
@@ -445,7 +445,23 @@
         <w:t xml:space="preserve"> </w:t>
       </w:r>
       <w:r>
-        <w:t>DAG (Directed Acyclic Graph) pour accélérer le traitement des données parallélisées.</w:t>
+        <w:t>DAG (</w:t>
+      </w:r>
+      <w:proofErr w:type="spellStart"/>
+      <w:r>
+        <w:t>Directed</w:t>
+      </w:r>
+      <w:proofErr w:type="spellEnd"/>
+      <w:r>
+        <w:t xml:space="preserve"> </w:t>
+      </w:r>
+      <w:proofErr w:type="spellStart"/>
+      <w:r>
+        <w:t>Acyclic</w:t>
+      </w:r>
+      <w:proofErr w:type="spellEnd"/>
+      <w:r>
+        <w:t xml:space="preserve"> Graph) pour accélérer le traitement des données parallélisées.</w:t>
       </w:r>
     </w:p>
     <w:p/>
@@ -486,10 +502,23 @@
     </w:p>
     <w:p>
       <w:r>
-        <w:t xml:space="preserve">• Il est possible d’utiliser Spark avec des notebooks comme Jupyter ou dans un terminal interactif via l’outil </w:t>
-      </w:r>
-      <w:r>
-        <w:t>spark-shell.</w:t>
+        <w:t xml:space="preserve">• Il est possible d’utiliser Spark avec des notebooks comme </w:t>
+      </w:r>
+      <w:proofErr w:type="spellStart"/>
+      <w:r>
+        <w:t>Jupyter</w:t>
+      </w:r>
+      <w:proofErr w:type="spellEnd"/>
+      <w:r>
+        <w:t xml:space="preserve"> ou dans un terminal interactif via l’outil </w:t>
+      </w:r>
+      <w:proofErr w:type="spellStart"/>
+      <w:r>
+        <w:t>spark-shell</w:t>
+      </w:r>
+      <w:proofErr w:type="spellEnd"/>
+      <w:r>
+        <w:t>.</w:t>
       </w:r>
     </w:p>
     <w:p/>
@@ -657,7 +686,23 @@
     <w:p/>
     <w:p>
       <w:r>
-        <w:t>• Dans cette architecture, on trouve : le driver, les tâches à accomplir, les workers, le cluster manager, le contexte, etc.</w:t>
+        <w:t xml:space="preserve">• Dans cette architecture, on trouve : le </w:t>
+      </w:r>
+      <w:proofErr w:type="spellStart"/>
+      <w:r>
+        <w:t>driver</w:t>
+      </w:r>
+      <w:proofErr w:type="spellEnd"/>
+      <w:r>
+        <w:t xml:space="preserve">, les tâches à accomplir, les </w:t>
+      </w:r>
+      <w:proofErr w:type="spellStart"/>
+      <w:r>
+        <w:t>workers</w:t>
+      </w:r>
+      <w:proofErr w:type="spellEnd"/>
+      <w:r>
+        <w:t>, le cluster manager, le contexte, etc.</w:t>
       </w:r>
     </w:p>
     <w:p/>
@@ -666,8 +711,13 @@
         <w:pStyle w:val="Titre3"/>
       </w:pPr>
       <w:r>
-        <w:t>Le Driver</w:t>
-      </w:r>
+        <w:t xml:space="preserve">Le </w:t>
+      </w:r>
+      <w:proofErr w:type="spellStart"/>
+      <w:r>
+        <w:t>Driver</w:t>
+      </w:r>
+      <w:proofErr w:type="spellEnd"/>
     </w:p>
     <w:p>
       <w:r>
@@ -676,12 +726,28 @@
     </w:p>
     <w:p>
       <w:r>
-        <w:t>• Le nœud driver est le coordinateur de travail à effectuer.</w:t>
-      </w:r>
-    </w:p>
-    <w:p>
-      <w:r>
-        <w:t>• C’est lui qui créé et détient le contexte Spark responsable de la soumission des tâches aux workers.</w:t>
+        <w:t xml:space="preserve">• Le nœud </w:t>
+      </w:r>
+      <w:proofErr w:type="spellStart"/>
+      <w:r>
+        <w:t>driver</w:t>
+      </w:r>
+      <w:proofErr w:type="spellEnd"/>
+      <w:r>
+        <w:t xml:space="preserve"> est le coordinateur de travail à effectuer.</w:t>
+      </w:r>
+    </w:p>
+    <w:p>
+      <w:r>
+        <w:t xml:space="preserve">• C’est lui qui créé et détient le contexte Spark responsable de la soumission des tâches aux </w:t>
+      </w:r>
+      <w:proofErr w:type="spellStart"/>
+      <w:r>
+        <w:t>workers</w:t>
+      </w:r>
+      <w:proofErr w:type="spellEnd"/>
+      <w:r>
+        <w:t>.</w:t>
       </w:r>
     </w:p>
     <w:p>
@@ -701,8 +767,13 @@
         <w:pStyle w:val="Titre3"/>
       </w:pPr>
       <w:r>
-        <w:t>Les Workers</w:t>
-      </w:r>
+        <w:t xml:space="preserve">Les </w:t>
+      </w:r>
+      <w:proofErr w:type="spellStart"/>
+      <w:r>
+        <w:t>Workers</w:t>
+      </w:r>
+      <w:proofErr w:type="spellEnd"/>
     </w:p>
     <w:p>
       <w:r>
@@ -711,7 +782,15 @@
     </w:p>
     <w:p>
       <w:r>
-        <w:t>• Un worker possède une mémoire dédiée au stockage des données et des partitions de travail.</w:t>
+        <w:t xml:space="preserve">• Un </w:t>
+      </w:r>
+      <w:proofErr w:type="spellStart"/>
+      <w:r>
+        <w:t>worker</w:t>
+      </w:r>
+      <w:proofErr w:type="spellEnd"/>
+      <w:r>
+        <w:t xml:space="preserve"> possède une mémoire dédiée au stockage des données et des partitions de travail.</w:t>
       </w:r>
     </w:p>
     <w:p>
@@ -735,7 +814,15 @@
     </w:p>
     <w:p>
       <w:r>
-        <w:t>• Le cluster manager est responsable de gérer l’état des workers, la répartition et la planification des tâches.</w:t>
+        <w:t xml:space="preserve">• Le cluster manager est responsable de gérer l’état des </w:t>
+      </w:r>
+      <w:proofErr w:type="spellStart"/>
+      <w:r>
+        <w:t>workers</w:t>
+      </w:r>
+      <w:proofErr w:type="spellEnd"/>
+      <w:r>
+        <w:t>, la répartition et la planification des tâches.</w:t>
       </w:r>
     </w:p>
     <w:p>
@@ -750,17 +837,41 @@
     </w:p>
     <w:p>
       <w:r>
-        <w:t>— Apache Mesos (manageur distribué)</w:t>
-      </w:r>
-    </w:p>
-    <w:p>
-      <w:r>
-        <w:t>— Hadoop YARN (manageur distribué)</w:t>
-      </w:r>
-    </w:p>
-    <w:p>
-      <w:r>
-        <w:t>— Kubernetes (manageur distribué)</w:t>
+        <w:t xml:space="preserve">— Apache </w:t>
+      </w:r>
+      <w:proofErr w:type="spellStart"/>
+      <w:r>
+        <w:t>Mesos</w:t>
+      </w:r>
+      <w:proofErr w:type="spellEnd"/>
+      <w:r>
+        <w:t xml:space="preserve"> (manageur distribué)</w:t>
+      </w:r>
+    </w:p>
+    <w:p>
+      <w:r>
+        <w:t xml:space="preserve">— Hadoop </w:t>
+      </w:r>
+      <w:proofErr w:type="spellStart"/>
+      <w:r>
+        <w:t>YARN</w:t>
+      </w:r>
+      <w:proofErr w:type="spellEnd"/>
+      <w:r>
+        <w:t xml:space="preserve"> (manageur distribué)</w:t>
+      </w:r>
+    </w:p>
+    <w:p>
+      <w:r>
+        <w:t xml:space="preserve">— </w:t>
+      </w:r>
+      <w:proofErr w:type="spellStart"/>
+      <w:r>
+        <w:t>Kubernetes</w:t>
+      </w:r>
+      <w:proofErr w:type="spellEnd"/>
+      <w:r>
+        <w:t xml:space="preserve"> (manageur distribué)</w:t>
       </w:r>
     </w:p>
     <w:p/>
@@ -774,7 +885,23 @@
     </w:p>
     <w:p>
       <w:r>
-        <w:t>• C’est l’interface entre le driver et les workers.</w:t>
+        <w:t xml:space="preserve">• C’est l’interface entre le </w:t>
+      </w:r>
+      <w:proofErr w:type="spellStart"/>
+      <w:r>
+        <w:t>driver</w:t>
+      </w:r>
+      <w:proofErr w:type="spellEnd"/>
+      <w:r>
+        <w:t xml:space="preserve"> et les </w:t>
+      </w:r>
+      <w:proofErr w:type="spellStart"/>
+      <w:r>
+        <w:t>workers</w:t>
+      </w:r>
+      <w:proofErr w:type="spellEnd"/>
+      <w:r>
+        <w:t>.</w:t>
       </w:r>
     </w:p>
     <w:p>
@@ -789,7 +916,15 @@
         <w:t>paramétrer le cluster</w:t>
       </w:r>
       <w:r>
-        <w:t xml:space="preserve"> et de soumettre les tâches aux workers avec l’aide du cluster manager.</w:t>
+        <w:t xml:space="preserve"> et de soumettre les tâches aux </w:t>
+      </w:r>
+      <w:proofErr w:type="spellStart"/>
+      <w:r>
+        <w:t>workers</w:t>
+      </w:r>
+      <w:proofErr w:type="spellEnd"/>
+      <w:r>
+        <w:t xml:space="preserve"> avec l’aide du cluster manager.</w:t>
       </w:r>
     </w:p>
     <w:p>
@@ -823,7 +958,15 @@
     </w:p>
     <w:p>
       <w:r>
-        <w:t>• Une tâche est créée par le driver à partir des données sources et du programme à exécuter.</w:t>
+        <w:t xml:space="preserve">• Une tâche est créée par le </w:t>
+      </w:r>
+      <w:proofErr w:type="spellStart"/>
+      <w:r>
+        <w:t>driver</w:t>
+      </w:r>
+      <w:proofErr w:type="spellEnd"/>
+      <w:r>
+        <w:t xml:space="preserve"> à partir des données sources et du programme à exécuter.</w:t>
       </w:r>
     </w:p>
     <w:p>
@@ -845,6 +988,7 @@
       <w:r>
         <w:t xml:space="preserve">• Le </w:t>
       </w:r>
+      <w:proofErr w:type="spellStart"/>
       <w:r>
         <w:rPr>
           <w:b/>
@@ -852,6 +996,7 @@
         </w:rPr>
         <w:t>driver</w:t>
       </w:r>
+      <w:proofErr w:type="spellEnd"/>
       <w:r>
         <w:t xml:space="preserve"> reçoit les données et le traitement.</w:t>
       </w:r>
@@ -873,7 +1018,15 @@
     </w:p>
     <w:p>
       <w:r>
-        <w:t xml:space="preserve">• les tâches sont réparties sur les workers sous la supervision du </w:t>
+        <w:t xml:space="preserve">• les tâches sont réparties sur les </w:t>
+      </w:r>
+      <w:proofErr w:type="spellStart"/>
+      <w:r>
+        <w:t>workers</w:t>
+      </w:r>
+      <w:proofErr w:type="spellEnd"/>
+      <w:r>
+        <w:t xml:space="preserve"> sous la supervision du </w:t>
       </w:r>
       <w:r>
         <w:rPr>
@@ -890,6 +1043,7 @@
       <w:r>
         <w:t xml:space="preserve">• Les </w:t>
       </w:r>
+      <w:proofErr w:type="spellStart"/>
       <w:r>
         <w:rPr>
           <w:b/>
@@ -897,14 +1051,25 @@
         </w:rPr>
         <w:t>workers</w:t>
       </w:r>
-      <w:r>
-        <w:t xml:space="preserve"> effectuent les tâches et retournent les résultats au driver.</w:t>
-      </w:r>
-    </w:p>
-    <w:p>
+      <w:proofErr w:type="spellEnd"/>
+      <w:r>
+        <w:t xml:space="preserve"> effectuent les tâches et retournent les résultats au </w:t>
+      </w:r>
+      <w:proofErr w:type="spellStart"/>
+      <w:r>
+        <w:t>driver</w:t>
+      </w:r>
+      <w:proofErr w:type="spellEnd"/>
+      <w:r>
+        <w:t>.</w:t>
+      </w:r>
+    </w:p>
+    <w:p>
+      <w:proofErr w:type="spellStart"/>
       <w:r>
         <w:t>ABCDE</w:t>
       </w:r>
+      <w:proofErr w:type="spellEnd"/>
     </w:p>
     <w:p/>
     <w:p>
@@ -986,12 +1151,44 @@
     </w:p>
     <w:p>
       <w:r>
-        <w:t>— la division des données en Resilient Distributed Dataset (RDD)</w:t>
-      </w:r>
-    </w:p>
-    <w:p>
-      <w:r>
-        <w:t>— la division du programme par le Direct Acyclic Graph</w:t>
+        <w:t xml:space="preserve">— la division des données en </w:t>
+      </w:r>
+      <w:proofErr w:type="spellStart"/>
+      <w:r>
+        <w:t>Resilient</w:t>
+      </w:r>
+      <w:proofErr w:type="spellEnd"/>
+      <w:r>
+        <w:t xml:space="preserve"> Distributed </w:t>
+      </w:r>
+      <w:proofErr w:type="spellStart"/>
+      <w:r>
+        <w:t>Dataset</w:t>
+      </w:r>
+      <w:proofErr w:type="spellEnd"/>
+      <w:r>
+        <w:t xml:space="preserve"> (</w:t>
+      </w:r>
+      <w:proofErr w:type="spellStart"/>
+      <w:r>
+        <w:t>RDD</w:t>
+      </w:r>
+      <w:proofErr w:type="spellEnd"/>
+      <w:r>
+        <w:t>)</w:t>
+      </w:r>
+    </w:p>
+    <w:p>
+      <w:r>
+        <w:t xml:space="preserve">— la division du programme par le Direct </w:t>
+      </w:r>
+      <w:proofErr w:type="spellStart"/>
+      <w:r>
+        <w:t>Acyclic</w:t>
+      </w:r>
+      <w:proofErr w:type="spellEnd"/>
+      <w:r>
+        <w:t xml:space="preserve"> Graph</w:t>
       </w:r>
     </w:p>
     <w:p/>
@@ -999,8 +1196,29 @@
       <w:pPr>
         <w:pStyle w:val="Titre3"/>
       </w:pPr>
-      <w:r>
-        <w:t>Resilient Distributed Dataset (RDD)</w:t>
+      <w:proofErr w:type="spellStart"/>
+      <w:r>
+        <w:t>Resilient</w:t>
+      </w:r>
+      <w:proofErr w:type="spellEnd"/>
+      <w:r>
+        <w:t xml:space="preserve"> Distributed </w:t>
+      </w:r>
+      <w:proofErr w:type="spellStart"/>
+      <w:r>
+        <w:t>Dataset</w:t>
+      </w:r>
+      <w:proofErr w:type="spellEnd"/>
+      <w:r>
+        <w:t xml:space="preserve"> (</w:t>
+      </w:r>
+      <w:proofErr w:type="spellStart"/>
+      <w:r>
+        <w:t>RDD</w:t>
+      </w:r>
+      <w:proofErr w:type="spellEnd"/>
+      <w:r>
+        <w:t>)</w:t>
       </w:r>
     </w:p>
     <w:p>
@@ -1013,7 +1231,31 @@
     </w:p>
     <w:p>
       <w:r>
-        <w:t>• C’est le Resilient Distributed Dataset (RDD).</w:t>
+        <w:t xml:space="preserve">• C’est le </w:t>
+      </w:r>
+      <w:proofErr w:type="spellStart"/>
+      <w:r>
+        <w:t>Resilient</w:t>
+      </w:r>
+      <w:proofErr w:type="spellEnd"/>
+      <w:r>
+        <w:t xml:space="preserve"> Distributed </w:t>
+      </w:r>
+      <w:proofErr w:type="spellStart"/>
+      <w:r>
+        <w:t>Dataset</w:t>
+      </w:r>
+      <w:proofErr w:type="spellEnd"/>
+      <w:r>
+        <w:t xml:space="preserve"> (</w:t>
+      </w:r>
+      <w:proofErr w:type="spellStart"/>
+      <w:r>
+        <w:t>RDD</w:t>
+      </w:r>
+      <w:proofErr w:type="spellEnd"/>
+      <w:r>
+        <w:t>).</w:t>
       </w:r>
     </w:p>
     <w:p>
@@ -1083,7 +1325,15 @@
         <w:pStyle w:val="Titre3"/>
       </w:pPr>
       <w:r>
-        <w:t>Direct Acyclic Graph (DAG)</w:t>
+        <w:t xml:space="preserve">Direct </w:t>
+      </w:r>
+      <w:proofErr w:type="spellStart"/>
+      <w:r>
+        <w:t>Acyclic</w:t>
+      </w:r>
+      <w:proofErr w:type="spellEnd"/>
+      <w:r>
+        <w:t xml:space="preserve"> Graph (DAG)</w:t>
       </w:r>
     </w:p>
     <w:p>
@@ -1272,7 +1522,15 @@
     </w:p>
     <w:p>
       <w:r>
-        <w:t>• Une seule RDD sur les différents nœuds du cluster (stocké et traité de manière distribuée).</w:t>
+        <w:t xml:space="preserve">• Une seule </w:t>
+      </w:r>
+      <w:proofErr w:type="spellStart"/>
+      <w:r>
+        <w:t>RDD</w:t>
+      </w:r>
+      <w:proofErr w:type="spellEnd"/>
+      <w:r>
+        <w:t xml:space="preserve"> sur les différents nœuds du cluster (stocké et traité de manière distribuée).</w:t>
       </w:r>
     </w:p>
     <w:p>
@@ -1282,7 +1540,15 @@
     </w:p>
     <w:p>
       <w:r>
-        <w:t>• L’ensemble est ensuite regroupé sur un seul RDD.</w:t>
+        <w:t xml:space="preserve">• L’ensemble est ensuite regroupé sur un seul </w:t>
+      </w:r>
+      <w:proofErr w:type="spellStart"/>
+      <w:r>
+        <w:t>RDD</w:t>
+      </w:r>
+      <w:proofErr w:type="spellEnd"/>
+      <w:r>
+        <w:t>.</w:t>
       </w:r>
     </w:p>
     <w:p/>
@@ -1387,9 +1653,11 @@
       </w:r>
     </w:p>
     <w:p>
+      <w:proofErr w:type="spellStart"/>
       <w:r>
         <w:t>ABCDE</w:t>
       </w:r>
+      <w:proofErr w:type="spellEnd"/>
     </w:p>
     <w:p/>
     <w:p>
@@ -1456,8 +1724,13 @@
         <w:pStyle w:val="Titre3"/>
       </w:pPr>
       <w:r>
-        <w:t>Spark Core</w:t>
-      </w:r>
+        <w:t xml:space="preserve">Spark </w:t>
+      </w:r>
+      <w:proofErr w:type="spellStart"/>
+      <w:r>
+        <w:t>Core</w:t>
+      </w:r>
+      <w:proofErr w:type="spellEnd"/>
     </w:p>
     <w:p>
       <w:r>
@@ -1476,8 +1749,13 @@
     </w:p>
     <w:p>
       <w:r>
-        <w:t>— manipuler et transformer les RDD</w:t>
-      </w:r>
+        <w:t xml:space="preserve">— manipuler et transformer les </w:t>
+      </w:r>
+      <w:proofErr w:type="spellStart"/>
+      <w:r>
+        <w:t>RDD</w:t>
+      </w:r>
+      <w:proofErr w:type="spellEnd"/>
     </w:p>
     <w:p>
       <w:r>
@@ -1528,6 +1806,7 @@
       <w:r>
         <w:t xml:space="preserve">• Les données seront structurées sous une forme de structure multidimensionnelle rappelant les tables SQL appelée </w:t>
       </w:r>
+      <w:proofErr w:type="spellStart"/>
       <w:r>
         <w:rPr>
           <w:b/>
@@ -1535,6 +1814,7 @@
         </w:rPr>
         <w:t>DataFrame</w:t>
       </w:r>
+      <w:proofErr w:type="spellEnd"/>
       <w:r>
         <w:t>.</w:t>
       </w:r>
@@ -1575,7 +1855,39 @@
     </w:p>
     <w:p>
       <w:r>
-        <w:t>• Il permet de prendre en charge les données issues de source en temps réel (kafka, Flume, Kinesis, sockets, réseaux, etc.) et de les traiter en temps réel.</w:t>
+        <w:t>• Il permet de prendre en charge les données issues de source en temps réel (</w:t>
+      </w:r>
+      <w:proofErr w:type="spellStart"/>
+      <w:r>
+        <w:t>kafka</w:t>
+      </w:r>
+      <w:proofErr w:type="spellEnd"/>
+      <w:r>
+        <w:t xml:space="preserve">, </w:t>
+      </w:r>
+      <w:proofErr w:type="spellStart"/>
+      <w:r>
+        <w:t>Flume</w:t>
+      </w:r>
+      <w:proofErr w:type="spellEnd"/>
+      <w:r>
+        <w:t xml:space="preserve">, </w:t>
+      </w:r>
+      <w:proofErr w:type="spellStart"/>
+      <w:r>
+        <w:t>Kinesis</w:t>
+      </w:r>
+      <w:proofErr w:type="spellEnd"/>
+      <w:r>
+        <w:t xml:space="preserve">, </w:t>
+      </w:r>
+      <w:proofErr w:type="spellStart"/>
+      <w:r>
+        <w:t>sockets</w:t>
+      </w:r>
+      <w:proofErr w:type="spellEnd"/>
+      <w:r>
+        <w:t>, réseaux, etc.) et de les traiter en temps réel.</w:t>
       </w:r>
     </w:p>
     <w:p>
@@ -1585,8 +1897,17 @@
     </w:p>
     <w:p>
       <w:r>
-        <w:t xml:space="preserve">• Les flux de données définis sous une forme de séquences de RDD appelé </w:t>
-      </w:r>
+        <w:t xml:space="preserve">• Les flux de données définis sous une forme de séquences de </w:t>
+      </w:r>
+      <w:proofErr w:type="spellStart"/>
+      <w:r>
+        <w:t>RDD</w:t>
+      </w:r>
+      <w:proofErr w:type="spellEnd"/>
+      <w:r>
+        <w:t xml:space="preserve"> appelé </w:t>
+      </w:r>
+      <w:proofErr w:type="spellStart"/>
       <w:r>
         <w:rPr>
           <w:b/>
@@ -1594,8 +1915,25 @@
         </w:rPr>
         <w:t>DStreams</w:t>
       </w:r>
-      <w:r>
-        <w:t xml:space="preserve"> (Discretized Streams).</w:t>
+      <w:proofErr w:type="spellEnd"/>
+      <w:r>
+        <w:t xml:space="preserve"> (</w:t>
+      </w:r>
+      <w:proofErr w:type="spellStart"/>
+      <w:r>
+        <w:t>Discretized</w:t>
+      </w:r>
+      <w:proofErr w:type="spellEnd"/>
+      <w:r>
+        <w:t xml:space="preserve"> </w:t>
+      </w:r>
+      <w:proofErr w:type="spellStart"/>
+      <w:r>
+        <w:t>Streams</w:t>
+      </w:r>
+      <w:proofErr w:type="spellEnd"/>
+      <w:r>
+        <w:t>).</w:t>
       </w:r>
     </w:p>
     <w:p>
@@ -1607,8 +1945,17 @@
           <w:b/>
           <w:bCs/>
         </w:rPr>
-        <w:t>micro-batches</w:t>
-      </w:r>
+        <w:t>micro-</w:t>
+      </w:r>
+      <w:proofErr w:type="spellStart"/>
+      <w:r>
+        <w:rPr>
+          <w:b/>
+          <w:bCs/>
+        </w:rPr>
+        <w:t>batches</w:t>
+      </w:r>
+      <w:proofErr w:type="spellEnd"/>
       <w:r>
         <w:t>.</w:t>
       </w:r>
@@ -1619,17 +1966,46 @@
         <w:pStyle w:val="Titre3"/>
       </w:pPr>
       <w:r>
-        <w:t>Spark MLlib</w:t>
-      </w:r>
-    </w:p>
-    <w:p>
-      <w:r>
-        <w:t>• Spark MLlib : module qui permet de fournir des fonctionnalités de machine learning distribuées.</w:t>
-      </w:r>
-    </w:p>
-    <w:p>
-      <w:r>
-        <w:t>• Librairie adaptée pour le traitement distribué de données volumineuses nécessaires aux pipelines d’apprentissage du machine learning.</w:t>
+        <w:t xml:space="preserve">Spark </w:t>
+      </w:r>
+      <w:proofErr w:type="spellStart"/>
+      <w:r>
+        <w:t>MLlib</w:t>
+      </w:r>
+      <w:proofErr w:type="spellEnd"/>
+    </w:p>
+    <w:p>
+      <w:r>
+        <w:t xml:space="preserve">• Spark </w:t>
+      </w:r>
+      <w:proofErr w:type="spellStart"/>
+      <w:r>
+        <w:t>MLlib</w:t>
+      </w:r>
+      <w:proofErr w:type="spellEnd"/>
+      <w:r>
+        <w:t xml:space="preserve"> : module qui permet de fournir des fonctionnalités de machine </w:t>
+      </w:r>
+      <w:proofErr w:type="spellStart"/>
+      <w:r>
+        <w:t>learning</w:t>
+      </w:r>
+      <w:proofErr w:type="spellEnd"/>
+      <w:r>
+        <w:t xml:space="preserve"> distribuées.</w:t>
+      </w:r>
+    </w:p>
+    <w:p>
+      <w:r>
+        <w:t xml:space="preserve">• Librairie adaptée pour le traitement distribué de données volumineuses nécessaires aux pipelines d’apprentissage du machine </w:t>
+      </w:r>
+      <w:proofErr w:type="spellStart"/>
+      <w:r>
+        <w:t>learning</w:t>
+      </w:r>
+      <w:proofErr w:type="spellEnd"/>
+      <w:r>
+        <w:t>.</w:t>
       </w:r>
     </w:p>
     <w:p>
@@ -1642,14 +2018,24 @@
       <w:pPr>
         <w:pStyle w:val="Titre3"/>
       </w:pPr>
+      <w:proofErr w:type="spellStart"/>
       <w:r>
         <w:lastRenderedPageBreak/>
         <w:t>GraphX</w:t>
       </w:r>
-    </w:p>
-    <w:p>
-      <w:r>
-        <w:t>• Spark GraphX : module qui permet de manipuler des données sous forme de graphes.</w:t>
+      <w:proofErr w:type="spellEnd"/>
+    </w:p>
+    <w:p>
+      <w:r>
+        <w:t xml:space="preserve">• Spark </w:t>
+      </w:r>
+      <w:proofErr w:type="spellStart"/>
+      <w:r>
+        <w:t>GraphX</w:t>
+      </w:r>
+      <w:proofErr w:type="spellEnd"/>
+      <w:r>
+        <w:t> : module qui permet de manipuler des données sous forme de graphes.</w:t>
       </w:r>
     </w:p>
     <w:p>
@@ -1659,7 +2045,15 @@
     </w:p>
     <w:p>
       <w:r>
-        <w:t>• Son rôle est de fournir une infrastructure de gestion des données graphes de grandes tailles, souvent couplées à des algorithmes de machine learning pour les analyser.</w:t>
+        <w:t xml:space="preserve">• Son rôle est de fournir une infrastructure de gestion des données graphes de grandes tailles, souvent couplées à des algorithmes de machine </w:t>
+      </w:r>
+      <w:proofErr w:type="spellStart"/>
+      <w:r>
+        <w:t>learning</w:t>
+      </w:r>
+      <w:proofErr w:type="spellEnd"/>
+      <w:r>
+        <w:t xml:space="preserve"> pour les analyser.</w:t>
       </w:r>
     </w:p>
     <w:p/>
@@ -1699,12 +2093,21 @@
       <w:r>
         <w:t xml:space="preserve">• </w:t>
       </w:r>
-      <w:r>
-        <w:rPr>
-          <w:b/>
-          <w:bCs/>
-        </w:rPr>
-        <w:t>SparkSession :</w:t>
+      <w:proofErr w:type="spellStart"/>
+      <w:r>
+        <w:rPr>
+          <w:b/>
+          <w:bCs/>
+        </w:rPr>
+        <w:t>SparkSession</w:t>
+      </w:r>
+      <w:proofErr w:type="spellEnd"/>
+      <w:r>
+        <w:rPr>
+          <w:b/>
+          <w:bCs/>
+        </w:rPr>
+        <w:t> :</w:t>
       </w:r>
       <w:r>
         <w:t xml:space="preserve"> c’est une instance de travail d’une application Spark permettant d’interagir avec le cluster.</w:t>
@@ -1747,6 +2150,7 @@
       <w:r>
         <w:t xml:space="preserve">• Il existe sous forme d’un objet de type </w:t>
       </w:r>
+      <w:proofErr w:type="spellStart"/>
       <w:r>
         <w:rPr>
           <w:b/>
@@ -1754,9 +2158,11 @@
         </w:rPr>
         <w:t>SparkSession</w:t>
       </w:r>
+      <w:proofErr w:type="spellEnd"/>
       <w:r>
         <w:t xml:space="preserve"> importé du module </w:t>
       </w:r>
+      <w:proofErr w:type="spellStart"/>
       <w:r>
         <w:rPr>
           <w:b/>
@@ -1764,6 +2170,7 @@
         </w:rPr>
         <w:t>spark.sql</w:t>
       </w:r>
+      <w:proofErr w:type="spellEnd"/>
       <w:r>
         <w:t>.</w:t>
       </w:r>
@@ -1829,15 +2236,32 @@
       <w:r>
         <w:t xml:space="preserve">• Créée à partir de la méthode </w:t>
       </w:r>
-      <w:r>
-        <w:rPr>
-          <w:b/>
-          <w:bCs/>
-        </w:rPr>
-        <w:t>builder()</w:t>
-      </w:r>
-      <w:r>
-        <w:t xml:space="preserve"> de la classe SparkSession.</w:t>
+      <w:proofErr w:type="spellStart"/>
+      <w:r>
+        <w:rPr>
+          <w:b/>
+          <w:bCs/>
+        </w:rPr>
+        <w:t>builder</w:t>
+      </w:r>
+      <w:proofErr w:type="spellEnd"/>
+      <w:r>
+        <w:rPr>
+          <w:b/>
+          <w:bCs/>
+        </w:rPr>
+        <w:t>()</w:t>
+      </w:r>
+      <w:r>
+        <w:t xml:space="preserve"> de la classe </w:t>
+      </w:r>
+      <w:proofErr w:type="spellStart"/>
+      <w:r>
+        <w:t>SparkSession</w:t>
+      </w:r>
+      <w:proofErr w:type="spellEnd"/>
+      <w:r>
+        <w:t>.</w:t>
       </w:r>
     </w:p>
     <w:p>
@@ -1934,15 +2358,32 @@
       <w:r>
         <w:t xml:space="preserve">• La méthode </w:t>
       </w:r>
-      <w:r>
-        <w:rPr>
-          <w:b/>
-          <w:bCs/>
-        </w:rPr>
-        <w:t>newSession()</w:t>
-      </w:r>
-      <w:r>
-        <w:t xml:space="preserve"> permet de créer une nouvelle sessions possédant les mêmes configurations (nom, master, context) que la session courante.</w:t>
+      <w:proofErr w:type="spellStart"/>
+      <w:r>
+        <w:rPr>
+          <w:b/>
+          <w:bCs/>
+        </w:rPr>
+        <w:t>newSession</w:t>
+      </w:r>
+      <w:proofErr w:type="spellEnd"/>
+      <w:r>
+        <w:rPr>
+          <w:b/>
+          <w:bCs/>
+        </w:rPr>
+        <w:t>()</w:t>
+      </w:r>
+      <w:r>
+        <w:t xml:space="preserve"> permet de créer une nouvelle sessions possédant les mêmes configurations (nom, master, </w:t>
+      </w:r>
+      <w:proofErr w:type="spellStart"/>
+      <w:r>
+        <w:t>context</w:t>
+      </w:r>
+      <w:proofErr w:type="spellEnd"/>
+      <w:r>
+        <w:t>) que la session courante.</w:t>
       </w:r>
     </w:p>
     <w:p>
@@ -1992,13 +2433,22 @@
         <w:t>• Par défaut</w:t>
       </w:r>
       <w:r>
-        <w:t>, la SparkSession va créer :</w:t>
+        <w:t xml:space="preserve">, la </w:t>
+      </w:r>
+      <w:proofErr w:type="spellStart"/>
+      <w:r>
+        <w:t>SparkSession</w:t>
+      </w:r>
+      <w:proofErr w:type="spellEnd"/>
+      <w:r>
+        <w:t xml:space="preserve"> va créer :</w:t>
       </w:r>
     </w:p>
     <w:p>
       <w:r>
         <w:t xml:space="preserve">— un objet </w:t>
       </w:r>
+      <w:proofErr w:type="spellStart"/>
       <w:r>
         <w:rPr>
           <w:b/>
@@ -2006,11 +2456,13 @@
         </w:rPr>
         <w:t>SparkContext</w:t>
       </w:r>
+      <w:proofErr w:type="spellEnd"/>
     </w:p>
     <w:p>
       <w:r>
         <w:t xml:space="preserve">— un objet </w:t>
       </w:r>
+      <w:proofErr w:type="spellStart"/>
       <w:r>
         <w:rPr>
           <w:b/>
@@ -2018,10 +2470,27 @@
         </w:rPr>
         <w:t>SparkConfig</w:t>
       </w:r>
-    </w:p>
-    <w:p>
-      <w:r>
-        <w:t>— tous les autres contextes, selon la configuration (HiveContext, StreamingContext, etc.).</w:t>
+      <w:proofErr w:type="spellEnd"/>
+    </w:p>
+    <w:p>
+      <w:r>
+        <w:t>— tous les autres contextes, selon la configuration (</w:t>
+      </w:r>
+      <w:proofErr w:type="spellStart"/>
+      <w:r>
+        <w:t>HiveContext</w:t>
+      </w:r>
+      <w:proofErr w:type="spellEnd"/>
+      <w:r>
+        <w:t xml:space="preserve">, </w:t>
+      </w:r>
+      <w:proofErr w:type="spellStart"/>
+      <w:r>
+        <w:t>StreamingContext</w:t>
+      </w:r>
+      <w:proofErr w:type="spellEnd"/>
+      <w:r>
+        <w:t>, etc.).</w:t>
       </w:r>
     </w:p>
     <w:p>
@@ -2031,13 +2500,30 @@
     </w:p>
     <w:p>
       <w:r>
-        <w:t>— Dans de nombreux environnements (pyspark-shell, databricks, etc.), la session est créée automatiquement avec son contexte.</w:t>
+        <w:t>— Dans de nombreux environnements (</w:t>
+      </w:r>
+      <w:proofErr w:type="spellStart"/>
+      <w:r>
+        <w:t>pyspark-shell</w:t>
+      </w:r>
+      <w:proofErr w:type="spellEnd"/>
+      <w:r>
+        <w:t xml:space="preserve">, </w:t>
+      </w:r>
+      <w:proofErr w:type="spellStart"/>
+      <w:r>
+        <w:t>databricks</w:t>
+      </w:r>
+      <w:proofErr w:type="spellEnd"/>
+      <w:r>
+        <w:t>, etc.), la session est créée automatiquement avec son contexte.</w:t>
       </w:r>
     </w:p>
     <w:p>
       <w:r>
         <w:t xml:space="preserve">— Elle peut alors être utilisées directement à partir de l’objet </w:t>
       </w:r>
+      <w:proofErr w:type="spellStart"/>
       <w:r>
         <w:rPr>
           <w:b/>
@@ -2045,6 +2531,7 @@
         </w:rPr>
         <w:t>spark</w:t>
       </w:r>
+      <w:proofErr w:type="spellEnd"/>
       <w:r>
         <w:t>.</w:t>
       </w:r>
@@ -2114,6 +2601,7 @@
       <w:r>
         <w:t xml:space="preserve"> ou la propriété </w:t>
       </w:r>
+      <w:proofErr w:type="spellStart"/>
       <w:r>
         <w:rPr>
           <w:b/>
@@ -2121,6 +2609,7 @@
         </w:rPr>
         <w:t>spark.sparkContext</w:t>
       </w:r>
+      <w:proofErr w:type="spellEnd"/>
       <w:r>
         <w:t>.</w:t>
       </w:r>
@@ -2218,6 +2707,7 @@
       <w:r>
         <w:t xml:space="preserve">• Les configurations peuvent être ajoutées ou récupérées à partir de la propriété </w:t>
       </w:r>
+      <w:proofErr w:type="spellStart"/>
       <w:r>
         <w:rPr>
           <w:b/>
@@ -2225,6 +2715,7 @@
         </w:rPr>
         <w:t>spark.conf</w:t>
       </w:r>
+      <w:proofErr w:type="spellEnd"/>
       <w:r>
         <w:t>.</w:t>
       </w:r>
@@ -2273,7 +2764,15 @@
     </w:p>
     <w:p>
       <w:r>
-        <w:t>• Dans le cas d’utilisation de Hive (moteur de gestion de données distribuées), il est possible d’ajouter le contexte.</w:t>
+        <w:t xml:space="preserve">• Dans le cas d’utilisation de </w:t>
+      </w:r>
+      <w:proofErr w:type="spellStart"/>
+      <w:r>
+        <w:t>Hive</w:t>
+      </w:r>
+      <w:proofErr w:type="spellEnd"/>
+      <w:r>
+        <w:t xml:space="preserve"> (moteur de gestion de données distribuées), il est possible d’ajouter le contexte.</w:t>
       </w:r>
     </w:p>
     <w:p>
@@ -2421,21 +2920,39 @@
       <w:r>
         <w:t xml:space="preserve">• </w:t>
       </w:r>
-      <w:r>
-        <w:rPr>
-          <w:b/>
-          <w:bCs/>
-        </w:rPr>
-        <w:t>SparkContext :</w:t>
-      </w:r>
-      <w:r>
-        <w:t xml:space="preserve"> c’est un objet de la SparkSession qui contient les configurations et informations de l’application Spark.</w:t>
+      <w:proofErr w:type="spellStart"/>
+      <w:r>
+        <w:rPr>
+          <w:b/>
+          <w:bCs/>
+        </w:rPr>
+        <w:t>SparkContext</w:t>
+      </w:r>
+      <w:proofErr w:type="spellEnd"/>
+      <w:r>
+        <w:rPr>
+          <w:b/>
+          <w:bCs/>
+        </w:rPr>
+        <w:t> :</w:t>
+      </w:r>
+      <w:r>
+        <w:t xml:space="preserve"> c’est un objet de la </w:t>
+      </w:r>
+      <w:proofErr w:type="spellStart"/>
+      <w:r>
+        <w:t>SparkSession</w:t>
+      </w:r>
+      <w:proofErr w:type="spellEnd"/>
+      <w:r>
+        <w:t xml:space="preserve"> qui contient les configurations et informations de l’application Spark.</w:t>
       </w:r>
     </w:p>
     <w:p>
       <w:r>
         <w:t xml:space="preserve">• Le contexte est accessible à partir de la propriété </w:t>
       </w:r>
+      <w:proofErr w:type="spellStart"/>
       <w:r>
         <w:rPr>
           <w:b/>
@@ -2443,8 +2960,17 @@
         </w:rPr>
         <w:t>spark.sparkContext</w:t>
       </w:r>
-      <w:r>
-        <w:t xml:space="preserve"> lorsqu’il n’est pas créé autoamtiquement dans l’objet </w:t>
+      <w:proofErr w:type="spellEnd"/>
+      <w:r>
+        <w:t xml:space="preserve"> lorsqu’il n’est pas créé </w:t>
+      </w:r>
+      <w:proofErr w:type="spellStart"/>
+      <w:r>
+        <w:t>autoamtiquement</w:t>
+      </w:r>
+      <w:proofErr w:type="spellEnd"/>
+      <w:r>
+        <w:t xml:space="preserve"> dans l’objet </w:t>
       </w:r>
       <w:r>
         <w:rPr>
@@ -2501,7 +3027,15 @@
     </w:p>
     <w:p>
       <w:r>
-        <w:t>• Le SparkContext contient toutes les configurations de l’application.</w:t>
+        <w:t xml:space="preserve">• Le </w:t>
+      </w:r>
+      <w:proofErr w:type="spellStart"/>
+      <w:r>
+        <w:t>SparkContext</w:t>
+      </w:r>
+      <w:proofErr w:type="spellEnd"/>
+      <w:r>
+        <w:t xml:space="preserve"> contient toutes les configurations de l’application.</w:t>
       </w:r>
     </w:p>
     <w:p>
@@ -2516,7 +3050,23 @@
     </w:p>
     <w:p>
       <w:r>
-        <w:t>• Le SparkContext est lié à l’exécution de Spark par la JVM (Java Virtual Machine).</w:t>
+        <w:t xml:space="preserve">• Le </w:t>
+      </w:r>
+      <w:proofErr w:type="spellStart"/>
+      <w:r>
+        <w:t>SparkContext</w:t>
+      </w:r>
+      <w:proofErr w:type="spellEnd"/>
+      <w:r>
+        <w:t xml:space="preserve"> est lié à l’exécution de Spark par la </w:t>
+      </w:r>
+      <w:proofErr w:type="spellStart"/>
+      <w:r>
+        <w:t>JVM</w:t>
+      </w:r>
+      <w:proofErr w:type="spellEnd"/>
+      <w:r>
+        <w:t xml:space="preserve"> (Java Virtual Machine).</w:t>
       </w:r>
     </w:p>
     <w:p>
@@ -2655,7 +3205,15 @@
         <w:t>Attention :</w:t>
       </w:r>
       <w:r>
-        <w:t xml:space="preserve"> l’exécution va déclencher un message dans les logs Spark qui n’est plus utilisable tant qu’un context n’a pas été recréé.</w:t>
+        <w:t xml:space="preserve"> l’exécution va déclencher un message dans les logs Spark qui n’est plus utilisable tant qu’un </w:t>
+      </w:r>
+      <w:proofErr w:type="spellStart"/>
+      <w:r>
+        <w:t>context</w:t>
+      </w:r>
+      <w:proofErr w:type="spellEnd"/>
+      <w:r>
+        <w:t xml:space="preserve"> n’a pas été recréé.</w:t>
       </w:r>
     </w:p>
     <w:p>
@@ -2766,7 +3324,39 @@
         <w:t>—</w:t>
       </w:r>
       <w:r>
-        <w:t xml:space="preserve"> wholeTextFiles() garde la liste des shards de fichiers et leur contenu, à la différence de textFile() qui regroupe en un seul RDD.</w:t>
+        <w:t xml:space="preserve"> </w:t>
+      </w:r>
+      <w:proofErr w:type="spellStart"/>
+      <w:r>
+        <w:t>wholeTextFiles</w:t>
+      </w:r>
+      <w:proofErr w:type="spellEnd"/>
+      <w:r>
+        <w:t xml:space="preserve">() garde la liste des </w:t>
+      </w:r>
+      <w:proofErr w:type="spellStart"/>
+      <w:r>
+        <w:t>shards</w:t>
+      </w:r>
+      <w:proofErr w:type="spellEnd"/>
+      <w:r>
+        <w:t xml:space="preserve"> de fichiers et leur contenu, à la différence de </w:t>
+      </w:r>
+      <w:proofErr w:type="spellStart"/>
+      <w:r>
+        <w:t>textFile</w:t>
+      </w:r>
+      <w:proofErr w:type="spellEnd"/>
+      <w:r>
+        <w:t xml:space="preserve">() qui regroupe en un seul </w:t>
+      </w:r>
+      <w:proofErr w:type="spellStart"/>
+      <w:r>
+        <w:t>RDD</w:t>
+      </w:r>
+      <w:proofErr w:type="spellEnd"/>
+      <w:r>
+        <w:t>.</w:t>
       </w:r>
     </w:p>
     <w:p/>
@@ -2774,17 +3364,32 @@
       <w:pPr>
         <w:pStyle w:val="Titre2"/>
       </w:pPr>
-      <w:r>
-        <w:t>RDD et Dataframe</w:t>
-      </w:r>
+      <w:proofErr w:type="spellStart"/>
+      <w:r>
+        <w:t>RDD</w:t>
+      </w:r>
+      <w:proofErr w:type="spellEnd"/>
+      <w:r>
+        <w:t xml:space="preserve"> et </w:t>
+      </w:r>
+      <w:proofErr w:type="spellStart"/>
+      <w:r>
+        <w:t>Dataframe</w:t>
+      </w:r>
+      <w:proofErr w:type="spellEnd"/>
     </w:p>
     <w:p>
       <w:pPr>
         <w:pStyle w:val="Titre2"/>
       </w:pPr>
       <w:r>
-        <w:t>Utilisation RDD</w:t>
-      </w:r>
+        <w:t xml:space="preserve">Utilisation </w:t>
+      </w:r>
+      <w:proofErr w:type="spellStart"/>
+      <w:r>
+        <w:t>RDD</w:t>
+      </w:r>
+      <w:proofErr w:type="spellEnd"/>
     </w:p>
     <w:p/>
     <w:p/>
@@ -2835,12 +3440,27 @@
       <w:r>
         <w:t xml:space="preserve"> utiliser « </w:t>
       </w:r>
-      <w:r>
-        <w:t>from pyspark.sql</w:t>
-      </w:r>
-      <w:r>
-        <w:t xml:space="preserve"> import SparkSession</w:t>
-      </w:r>
+      <w:proofErr w:type="spellStart"/>
+      <w:r>
+        <w:t>from</w:t>
+      </w:r>
+      <w:proofErr w:type="spellEnd"/>
+      <w:r>
+        <w:t xml:space="preserve"> </w:t>
+      </w:r>
+      <w:proofErr w:type="spellStart"/>
+      <w:r>
+        <w:t>pyspark.sql</w:t>
+      </w:r>
+      <w:proofErr w:type="spellEnd"/>
+      <w:r>
+        <w:t xml:space="preserve"> import </w:t>
+      </w:r>
+      <w:proofErr w:type="spellStart"/>
+      <w:r>
+        <w:t>SparkSession</w:t>
+      </w:r>
+      <w:proofErr w:type="spellEnd"/>
       <w:r>
         <w:t> »</w:t>
       </w:r>
@@ -2874,8 +3494,13 @@
         <w:t>session</w:t>
       </w:r>
       <w:r>
-        <w:t xml:space="preserve"> = SparkSession.builder</w:t>
-      </w:r>
+        <w:t xml:space="preserve"> = </w:t>
+      </w:r>
+      <w:proofErr w:type="spellStart"/>
+      <w:r>
+        <w:t>SparkSession.builder</w:t>
+      </w:r>
+      <w:proofErr w:type="spellEnd"/>
       <w:r>
         <w:t xml:space="preserve"> \</w:t>
       </w:r>
@@ -2885,14 +3510,24 @@
         <w:t xml:space="preserve">                                         </w:t>
       </w:r>
       <w:r>
-        <w:t>.appName("</w:t>
-      </w:r>
+        <w:t>.</w:t>
+      </w:r>
+      <w:proofErr w:type="spellStart"/>
+      <w:r>
+        <w:t>appName</w:t>
+      </w:r>
+      <w:proofErr w:type="spellEnd"/>
+      <w:r>
+        <w:t>("</w:t>
+      </w:r>
+      <w:proofErr w:type="spellStart"/>
       <w:r>
         <w:rPr>
           <w:color w:val="808080" w:themeColor="background1" w:themeShade="80"/>
         </w:rPr>
         <w:t>nom_application</w:t>
       </w:r>
+      <w:proofErr w:type="spellEnd"/>
       <w:r>
         <w:t>")</w:t>
       </w:r>
@@ -2902,7 +3537,15 @@
         <w:t xml:space="preserve">                                         </w:t>
       </w:r>
       <w:r>
-        <w:t>.getOrCreate()</w:t>
+        <w:t>.</w:t>
+      </w:r>
+      <w:proofErr w:type="spellStart"/>
+      <w:r>
+        <w:t>getOrCreate</w:t>
+      </w:r>
+      <w:proofErr w:type="spellEnd"/>
+      <w:r>
+        <w:t>()</w:t>
       </w:r>
     </w:p>
     <w:p>
@@ -2919,6 +3562,7 @@
       <w:r>
         <w:t xml:space="preserve"> </w:t>
       </w:r>
+      <w:proofErr w:type="spellStart"/>
       <w:r>
         <w:rPr>
           <w:color w:val="808080" w:themeColor="background1" w:themeShade="80"/>
@@ -2926,7 +3570,11 @@
         <w:t>session</w:t>
       </w:r>
       <w:r>
-        <w:t>.stop()</w:t>
+        <w:t>.stop</w:t>
+      </w:r>
+      <w:proofErr w:type="spellEnd"/>
+      <w:r>
+        <w:t>()</w:t>
       </w:r>
     </w:p>
     <w:p/>
@@ -2964,7 +3612,31 @@
         <w:t>session</w:t>
       </w:r>
       <w:r>
-        <w:t>.read.csv("data/covid_de.csv", header=True, inferSchema=True)</w:t>
+        <w:t>.read.csv("data/covid_de.csv", header=</w:t>
+      </w:r>
+      <w:proofErr w:type="spellStart"/>
+      <w:r>
+        <w:t>True</w:t>
+      </w:r>
+      <w:proofErr w:type="spellEnd"/>
+      <w:r>
+        <w:t xml:space="preserve">, </w:t>
+      </w:r>
+      <w:proofErr w:type="spellStart"/>
+      <w:r>
+        <w:t>inferSchema</w:t>
+      </w:r>
+      <w:proofErr w:type="spellEnd"/>
+      <w:r>
+        <w:t>=</w:t>
+      </w:r>
+      <w:proofErr w:type="spellStart"/>
+      <w:r>
+        <w:t>True</w:t>
+      </w:r>
+      <w:proofErr w:type="spellEnd"/>
+      <w:r>
+        <w:t>)</w:t>
       </w:r>
     </w:p>
     <w:p>
@@ -3003,17 +3675,54 @@
       <w:r>
         <w:t xml:space="preserve">data = </w:t>
       </w:r>
+      <w:proofErr w:type="spellStart"/>
       <w:r>
         <w:t>session</w:t>
       </w:r>
       <w:r>
-        <w:t>.read.option("delimiter",</w:t>
+        <w:t>.read.option</w:t>
+      </w:r>
+      <w:proofErr w:type="spellEnd"/>
+      <w:r>
+        <w:t>("</w:t>
+      </w:r>
+      <w:proofErr w:type="spellStart"/>
+      <w:r>
+        <w:t>delimiter</w:t>
+      </w:r>
+      <w:proofErr w:type="spellEnd"/>
+      <w:r>
+        <w:t>",</w:t>
       </w:r>
       <w:r>
         <w:t xml:space="preserve"> </w:t>
       </w:r>
       <w:r>
-        <w:t>";").csv("data/car.csv", header=True, inferSchema=True)</w:t>
+        <w:t>";").csv("data/car.csv", header=</w:t>
+      </w:r>
+      <w:proofErr w:type="spellStart"/>
+      <w:r>
+        <w:t>True</w:t>
+      </w:r>
+      <w:proofErr w:type="spellEnd"/>
+      <w:r>
+        <w:t xml:space="preserve">, </w:t>
+      </w:r>
+      <w:proofErr w:type="spellStart"/>
+      <w:r>
+        <w:t>inferSchema</w:t>
+      </w:r>
+      <w:proofErr w:type="spellEnd"/>
+      <w:r>
+        <w:t>=</w:t>
+      </w:r>
+      <w:proofErr w:type="spellStart"/>
+      <w:r>
+        <w:t>True</w:t>
+      </w:r>
+      <w:proofErr w:type="spellEnd"/>
+      <w:r>
+        <w:t>)</w:t>
       </w:r>
     </w:p>
     <w:p>
@@ -3037,7 +3746,15 @@
         <w:t>frame</w:t>
       </w:r>
       <w:r>
-        <w:t>.write.csv("chemin/vers/fichier_de_sortie.csv", header=True)</w:t>
+        <w:t>.write.csv("chemin/vers/fichier_de_sortie.csv", header=</w:t>
+      </w:r>
+      <w:proofErr w:type="spellStart"/>
+      <w:r>
+        <w:t>True</w:t>
+      </w:r>
+      <w:proofErr w:type="spellEnd"/>
+      <w:r>
+        <w:t>)</w:t>
       </w:r>
     </w:p>
     <w:p>
@@ -3052,20 +3769,437 @@
       <w:pPr>
         <w:pStyle w:val="Titre3"/>
       </w:pPr>
+      <w:proofErr w:type="spellStart"/>
       <w:r>
         <w:t>DataFrames</w:t>
       </w:r>
-    </w:p>
-    <w:p>
-      <w:r>
-        <w:t>data.printSchema() # afficher le schéma</w:t>
-      </w:r>
-    </w:p>
-    <w:p>
-      <w:r>
-        <w:t>data.createOrReplaceTempView("covid") # créer une vue temporaire en la nommant</w:t>
-      </w:r>
-    </w:p>
+      <w:proofErr w:type="spellEnd"/>
+    </w:p>
+    <w:p>
+      <w:proofErr w:type="spellStart"/>
+      <w:r>
+        <w:t>data.printSchema</w:t>
+      </w:r>
+      <w:proofErr w:type="spellEnd"/>
+      <w:r>
+        <w:t>() # afficher le schéma</w:t>
+      </w:r>
+    </w:p>
+    <w:p>
+      <w:proofErr w:type="spellStart"/>
+      <w:r>
+        <w:t>data.createOrReplaceTempView</w:t>
+      </w:r>
+      <w:proofErr w:type="spellEnd"/>
+      <w:r>
+        <w:t>("covid") # créer une vue temporaire en la nommant</w:t>
+      </w:r>
+    </w:p>
+    <w:p/>
+    <w:p/>
+    <w:p>
+      <w:r>
+        <w:t>récupérer une colonne</w:t>
+      </w:r>
+    </w:p>
+    <w:p>
+      <w:proofErr w:type="spellStart"/>
+      <w:r>
+        <w:t>df.select</w:t>
+      </w:r>
+      <w:proofErr w:type="spellEnd"/>
+      <w:r>
+        <w:t>("colonne").show()</w:t>
+      </w:r>
+    </w:p>
+    <w:p>
+      <w:proofErr w:type="spellStart"/>
+      <w:r>
+        <w:t>df.select</w:t>
+      </w:r>
+      <w:proofErr w:type="spellEnd"/>
+      <w:r>
+        <w:t>(</w:t>
+      </w:r>
+      <w:proofErr w:type="spellStart"/>
+      <w:r>
+        <w:t>df.columns</w:t>
+      </w:r>
+      <w:proofErr w:type="spellEnd"/>
+      <w:r>
+        <w:t>[index]).show()</w:t>
+      </w:r>
+    </w:p>
+    <w:p>
+      <w:proofErr w:type="spellStart"/>
+      <w:r>
+        <w:t>df</w:t>
+      </w:r>
+      <w:proofErr w:type="spellEnd"/>
+      <w:r>
+        <w:t xml:space="preserve">. </w:t>
+      </w:r>
+      <w:proofErr w:type="spellStart"/>
+      <w:r>
+        <w:t>s</w:t>
+      </w:r>
+      <w:r>
+        <w:t>elect</w:t>
+      </w:r>
+      <w:proofErr w:type="spellEnd"/>
+      <w:r>
+        <w:t>(</w:t>
+      </w:r>
+      <w:proofErr w:type="spellStart"/>
+      <w:r>
+        <w:t>df.City</w:t>
+      </w:r>
+      <w:proofErr w:type="spellEnd"/>
+      <w:r>
+        <w:t>).show()</w:t>
+      </w:r>
+      <w:r>
+        <w:t xml:space="preserve"> (avec City étant le nom de la colonne)</w:t>
+      </w:r>
+    </w:p>
+    <w:p>
+      <w:proofErr w:type="spellStart"/>
+      <w:r>
+        <w:t>df.select</w:t>
+      </w:r>
+      <w:proofErr w:type="spellEnd"/>
+      <w:r>
+        <w:t>(</w:t>
+      </w:r>
+      <w:proofErr w:type="spellStart"/>
+      <w:r>
+        <w:t>F.col</w:t>
+      </w:r>
+      <w:proofErr w:type="spellEnd"/>
+      <w:r>
+        <w:t>("colonne")).show()</w:t>
+      </w:r>
+    </w:p>
+    <w:p>
+      <w:r>
+        <w:t xml:space="preserve">col = </w:t>
+      </w:r>
+      <w:proofErr w:type="spellStart"/>
+      <w:r>
+        <w:t>F.col</w:t>
+      </w:r>
+      <w:proofErr w:type="spellEnd"/>
+      <w:r>
+        <w:t>("colonne")</w:t>
+      </w:r>
+    </w:p>
+    <w:p>
+      <w:proofErr w:type="spellStart"/>
+      <w:r>
+        <w:t>df.select</w:t>
+      </w:r>
+      <w:proofErr w:type="spellEnd"/>
+      <w:r>
+        <w:t>(col).show()</w:t>
+      </w:r>
+    </w:p>
+    <w:p/>
+    <w:p>
+      <w:proofErr w:type="spellStart"/>
+      <w:r>
+        <w:t>withColumn</w:t>
+      </w:r>
+      <w:proofErr w:type="spellEnd"/>
+    </w:p>
+    <w:p>
+      <w:r>
+        <w:t>concaténation</w:t>
+      </w:r>
+    </w:p>
+    <w:p>
+      <w:r>
+        <w:t>actualisation de la colonne en minuscule</w:t>
+      </w:r>
+    </w:p>
+    <w:p>
+      <w:r>
+        <w:t>renommage de la colonne A en colonne B</w:t>
+      </w:r>
+      <w:r>
+        <w:t xml:space="preserve"> (ou </w:t>
+      </w:r>
+      <w:proofErr w:type="spellStart"/>
+      <w:r>
+        <w:t>withColumnRenamed</w:t>
+      </w:r>
+      <w:proofErr w:type="spellEnd"/>
+      <w:r>
+        <w:t>)</w:t>
+      </w:r>
+    </w:p>
+    <w:p>
+      <w:r>
+        <w:t>changer le type d’une valeur</w:t>
+      </w:r>
+    </w:p>
+    <w:p/>
+    <w:p>
+      <w:proofErr w:type="spellStart"/>
+      <w:r>
+        <w:t>df</w:t>
+      </w:r>
+      <w:proofErr w:type="spellEnd"/>
+      <w:r>
+        <w:t>["colonne"].</w:t>
+      </w:r>
+      <w:proofErr w:type="spellStart"/>
+      <w:r>
+        <w:t>cast</w:t>
+      </w:r>
+      <w:proofErr w:type="spellEnd"/>
+      <w:r>
+        <w:t>("string")</w:t>
+      </w:r>
+    </w:p>
+    <w:p/>
+    <w:p>
+      <w:r>
+        <w:t>.</w:t>
+      </w:r>
+      <w:proofErr w:type="spellStart"/>
+      <w:r>
+        <w:t>withColumn</w:t>
+      </w:r>
+      <w:proofErr w:type="spellEnd"/>
+      <w:r>
+        <w:t>(….).</w:t>
+      </w:r>
+      <w:proofErr w:type="spellStart"/>
+      <w:r>
+        <w:t>withColumn</w:t>
+      </w:r>
+      <w:proofErr w:type="spellEnd"/>
+      <w:r>
+        <w:t>(…).</w:t>
+      </w:r>
+      <w:proofErr w:type="spellStart"/>
+      <w:r>
+        <w:t>WithColumn</w:t>
+      </w:r>
+      <w:proofErr w:type="spellEnd"/>
+      <w:r>
+        <w:t>(…)</w:t>
+      </w:r>
+    </w:p>
+    <w:p/>
+    <w:p>
+      <w:r>
+        <w:t>.</w:t>
+      </w:r>
+      <w:proofErr w:type="spellStart"/>
+      <w:r>
+        <w:t>withColumn</w:t>
+      </w:r>
+      <w:proofErr w:type="spellEnd"/>
+      <w:r>
+        <w:t xml:space="preserve">("colonne", </w:t>
+      </w:r>
+      <w:proofErr w:type="spellStart"/>
+      <w:r>
+        <w:t>F.when</w:t>
+      </w:r>
+      <w:proofErr w:type="spellEnd"/>
+      <w:r>
+        <w:t>(</w:t>
+      </w:r>
+      <w:proofErr w:type="spellStart"/>
+      <w:r>
+        <w:t>df</w:t>
+      </w:r>
+      <w:proofErr w:type="spellEnd"/>
+      <w:r>
+        <w:t>["colonne"] == "valeur", 1).</w:t>
+      </w:r>
+      <w:proofErr w:type="spellStart"/>
+      <w:r>
+        <w:t>when</w:t>
+      </w:r>
+      <w:proofErr w:type="spellEnd"/>
+      <w:r>
+        <w:t>(…….</w:t>
+      </w:r>
+      <w:r>
+        <w:t>, 2</w:t>
+      </w:r>
+      <w:r>
+        <w:t>).</w:t>
+      </w:r>
+      <w:proofErr w:type="spellStart"/>
+      <w:r>
+        <w:t>when</w:t>
+      </w:r>
+      <w:proofErr w:type="spellEnd"/>
+      <w:r>
+        <w:t>(</w:t>
+      </w:r>
+      <w:r>
+        <w:t>…, 3</w:t>
+      </w:r>
+      <w:r>
+        <w:t>)</w:t>
+      </w:r>
+      <w:r>
+        <w:t>.</w:t>
+      </w:r>
+      <w:proofErr w:type="spellStart"/>
+      <w:r>
+        <w:t>otherwise</w:t>
+      </w:r>
+      <w:proofErr w:type="spellEnd"/>
+      <w:r>
+        <w:t>(0)</w:t>
+      </w:r>
+      <w:r>
+        <w:t xml:space="preserve"> # </w:t>
+      </w:r>
+      <w:proofErr w:type="spellStart"/>
+      <w:r>
+        <w:t>when</w:t>
+      </w:r>
+      <w:proofErr w:type="spellEnd"/>
+      <w:r>
+        <w:t xml:space="preserve"> équivalent en python d’un « si »</w:t>
+      </w:r>
+      <w:r>
+        <w:t xml:space="preserve">, </w:t>
+      </w:r>
+      <w:proofErr w:type="spellStart"/>
+      <w:r>
+        <w:t>otherwise</w:t>
+      </w:r>
+      <w:proofErr w:type="spellEnd"/>
+      <w:r>
+        <w:t xml:space="preserve"> équivalent du « </w:t>
+      </w:r>
+      <w:proofErr w:type="spellStart"/>
+      <w:r>
+        <w:t>else</w:t>
+      </w:r>
+      <w:proofErr w:type="spellEnd"/>
+      <w:r>
+        <w:t> »</w:t>
+      </w:r>
+    </w:p>
+    <w:p>
+      <w:proofErr w:type="spellStart"/>
+      <w:r>
+        <w:t>when</w:t>
+      </w:r>
+      <w:proofErr w:type="spellEnd"/>
+      <w:r>
+        <w:t xml:space="preserve">(condition, </w:t>
+      </w:r>
+      <w:proofErr w:type="spellStart"/>
+      <w:r>
+        <w:t>valeur_si_vraie</w:t>
+      </w:r>
+      <w:proofErr w:type="spellEnd"/>
+      <w:r>
+        <w:t>)</w:t>
+      </w:r>
+    </w:p>
+    <w:p>
+      <w:proofErr w:type="spellStart"/>
+      <w:r>
+        <w:t>otherwise</w:t>
+      </w:r>
+      <w:proofErr w:type="spellEnd"/>
+      <w:r>
+        <w:t>(</w:t>
+      </w:r>
+      <w:proofErr w:type="spellStart"/>
+      <w:r>
+        <w:t>valeur_si_faux</w:t>
+      </w:r>
+      <w:proofErr w:type="spellEnd"/>
+      <w:r>
+        <w:t>)</w:t>
+      </w:r>
+    </w:p>
+    <w:p/>
+    <w:p>
+      <w:proofErr w:type="spellStart"/>
+      <w:r>
+        <w:t>spark.createDataFrame</w:t>
+      </w:r>
+      <w:proofErr w:type="spellEnd"/>
+      <w:r>
+        <w:t xml:space="preserve">(data = data, </w:t>
+      </w:r>
+      <w:proofErr w:type="spellStart"/>
+      <w:r>
+        <w:t>schema</w:t>
+      </w:r>
+      <w:proofErr w:type="spellEnd"/>
+      <w:r>
+        <w:t xml:space="preserve"> = </w:t>
+      </w:r>
+      <w:proofErr w:type="spellStart"/>
+      <w:r>
+        <w:t>columns</w:t>
+      </w:r>
+      <w:proofErr w:type="spellEnd"/>
+      <w:r>
+        <w:t>)</w:t>
+      </w:r>
+    </w:p>
+    <w:p/>
+    <w:p>
+      <w:r>
+        <w:t>// grouper par fruit</w:t>
+      </w:r>
+    </w:p>
+    <w:p>
+      <w:r>
+        <w:t>// transposer notre colonne « Provenance » en plusieurs</w:t>
+      </w:r>
+    </w:p>
+    <w:p>
+      <w:r>
+        <w:t>// faire la somme de « Quantité » par « Provenance » pour chaque « Fruit »</w:t>
+      </w:r>
+    </w:p>
+    <w:p>
+      <w:proofErr w:type="spellStart"/>
+      <w:r>
+        <w:t>df.groupBy</w:t>
+      </w:r>
+      <w:proofErr w:type="spellEnd"/>
+      <w:r>
+        <w:t>("Fruit").pivot("Provenance").</w:t>
+      </w:r>
+      <w:proofErr w:type="spellStart"/>
+      <w:r>
+        <w:t>sum</w:t>
+      </w:r>
+      <w:proofErr w:type="spellEnd"/>
+      <w:r>
+        <w:t>("</w:t>
+      </w:r>
+      <w:proofErr w:type="spellStart"/>
+      <w:r>
+        <w:t>Quantite</w:t>
+      </w:r>
+      <w:proofErr w:type="spellEnd"/>
+      <w:r>
+        <w:t>")</w:t>
+      </w:r>
+      <w:r>
+        <w:t>.show()</w:t>
+      </w:r>
+    </w:p>
+    <w:p/>
+    <w:p/>
     <w:p/>
     <w:p>
       <w:pPr>

</xml_diff>